<commit_message>
finished 1thess 4.13-5.11 sheet
</commit_message>
<xml_diff>
--- a/Thessalonians and Pastorals/06 1Thess 4.13-5.11 Worksheet.docx
+++ b/Thessalonians and Pastorals/06 1Thess 4.13-5.11 Worksheet.docx
@@ -288,18 +288,7 @@
           <w:sz w:val="24"/>
           <w:szCs w:val="24"/>
         </w:rPr>
-        <w:t>a</w:t>
-      </w:r>
-      <w:bookmarkStart w:id="0" w:name="_GoBack"/>
-      <w:bookmarkEnd w:id="0"/>
-      <w:r>
-        <w:rPr>
-          <w:rFonts w:ascii="Gentium Book Basic" w:hAnsi="Gentium Book Basic"/>
-          <w:i/>
-          <w:sz w:val="24"/>
-          <w:szCs w:val="24"/>
-        </w:rPr>
-        <w:t>nd</w:t>
+        <w:t>and</w:t>
       </w:r>
       <w:r>
         <w:rPr>
@@ -570,8 +559,8 @@
         </w:rPr>
         <w:t>9 </w:t>
       </w:r>
-      <w:bookmarkStart w:id="1" w:name="b1c5v9"/>
-      <w:bookmarkEnd w:id="1"/>
+      <w:bookmarkStart w:id="0" w:name="b1c5v9"/>
+      <w:bookmarkEnd w:id="0"/>
       <w:r>
         <w:rPr>
           <w:rFonts w:ascii="Gentium Book Basic" w:hAnsi="Gentium Book Basic"/>
@@ -654,6 +643,9 @@
       <w:pPr>
         <w:pStyle w:val="Question"/>
       </w:pPr>
+      <w:r>
+        <w:t>Who is Paul describing when he speaks of “those who have fallen asleep” (4:13)? What clues in the context help us to understand his meaning?</w:t>
+      </w:r>
     </w:p>
     <w:p>
       <w:pPr>
@@ -674,11 +666,20 @@
       <w:pPr>
         <w:pStyle w:val="Question"/>
       </w:pPr>
+      <w:r>
+        <w:t>What event does Paul refer to as the ground for his conclusion that God will “bring with him those who sleep in Jesus” (4:14)? What does Paul say about this claim in 1 Cor. 15:1–11?</w:t>
+      </w:r>
     </w:p>
     <w:p>
       <w:pPr>
         <w:pStyle w:val="Lines"/>
-      </w:pPr>
+        <w:tabs>
+          <w:tab w:val="left" w:pos="3360"/>
+        </w:tabs>
+      </w:pPr>
+      <w:r>
+        <w:tab/>
+      </w:r>
     </w:p>
     <w:p>
       <w:pPr>
@@ -694,6 +695,26 @@
       <w:pPr>
         <w:pStyle w:val="Question"/>
       </w:pPr>
+      <w:r>
+        <w:t xml:space="preserve">What does Paul likely mean when he says that the living “will by no means </w:t>
+      </w:r>
+      <w:proofErr w:type="gramStart"/>
+      <w:r>
+        <w:t>precede</w:t>
+      </w:r>
+      <w:proofErr w:type="gramEnd"/>
+      <w:r>
+        <w:t>”</w:t>
+      </w:r>
+      <w:r>
+        <w:rPr>
+          <w:rStyle w:val="FootnoteReference"/>
+        </w:rPr>
+        <w:footnoteReference w:id="1"/>
+      </w:r>
+      <w:r>
+        <w:t xml:space="preserve"> those who are asleep (4:15)?</w:t>
+      </w:r>
     </w:p>
     <w:p>
       <w:pPr>
@@ -714,6 +735,9 @@
       <w:pPr>
         <w:pStyle w:val="Question"/>
       </w:pPr>
+      <w:r>
+        <w:t>In what sense is the return of Christ (described in 4:16–17) a source of comfort (4:18) for believers?</w:t>
+      </w:r>
     </w:p>
     <w:p>
       <w:pPr>
@@ -734,6 +758,26 @@
       <w:pPr>
         <w:pStyle w:val="Question"/>
       </w:pPr>
+      <w:r>
+        <w:t>What does Paul mean when he says that the Thessalonian believers “are not in darkness” and thus</w:t>
+      </w:r>
+      <w:r>
+        <w:t xml:space="preserve"> </w:t>
+      </w:r>
+      <w:r>
+        <w:t>the Day of the Lord</w:t>
+      </w:r>
+      <w:r>
+        <w:t xml:space="preserve"> will not “</w:t>
+      </w:r>
+      <w:r>
+        <w:t>overtake you</w:t>
+      </w:r>
+      <w:bookmarkStart w:id="1" w:name="_GoBack"/>
+      <w:bookmarkEnd w:id="1"/>
+      <w:r>
+        <w:t xml:space="preserve"> as a thief” (5:4)?</w:t>
+      </w:r>
     </w:p>
     <w:p>
       <w:pPr>
@@ -754,6 +798,19 @@
       <w:pPr>
         <w:pStyle w:val="Question"/>
       </w:pPr>
+      <w:r>
+        <w:t xml:space="preserve">What does it mean for those who are “of the day” (5:5) to “watch and be sober” (5:6, </w:t>
+      </w:r>
+      <w:r>
+        <w:rPr>
+          <w:i/>
+          <w:iCs/>
+        </w:rPr>
+        <w:t>cf.</w:t>
+      </w:r>
+      <w:r>
+        <w:t xml:space="preserve"> 5:8)?</w:t>
+      </w:r>
     </w:p>
     <w:p>
       <w:pPr>
@@ -774,6 +831,9 @@
       <w:pPr>
         <w:pStyle w:val="Question"/>
       </w:pPr>
+      <w:r>
+        <w:t>What does it mean when Paul states that “God did not appoint us to wrath” (5:9)?</w:t>
+      </w:r>
     </w:p>
     <w:p>
       <w:pPr>
@@ -794,6 +854,9 @@
       <w:pPr>
         <w:pStyle w:val="Question"/>
       </w:pPr>
+      <w:r>
+        <w:t>Why is it significant that Christ died “for us” (5:10)?</w:t>
+      </w:r>
     </w:p>
     <w:p>
       <w:pPr>
@@ -939,6 +1002,22 @@
     <w:p>
       <w:r>
         <w:continuationSeparator/>
+      </w:r>
+    </w:p>
+  </w:footnote>
+  <w:footnote w:id="1">
+    <w:p>
+      <w:pPr>
+        <w:pStyle w:val="FootnoteText"/>
+      </w:pPr>
+      <w:r>
+        <w:rPr>
+          <w:rStyle w:val="FootnoteReference"/>
+        </w:rPr>
+        <w:footnoteRef/>
+      </w:r>
+      <w:r>
+        <w:t xml:space="preserve"> The KJV rendering “prevent” here reflects an archaic meaning. In the past, the word “prevent” could mean “to go before someone,” though today the word “prevent” usually means “to keep something from happening.”</w:t>
       </w:r>
     </w:p>
   </w:footnote>
@@ -3881,6 +3960,7 @@
   <w:style w:type="character" w:default="1" w:styleId="DefaultParagraphFont">
     <w:name w:val="Default Paragraph Font"/>
     <w:uiPriority w:val="1"/>
+    <w:semiHidden/>
     <w:unhideWhenUsed/>
   </w:style>
   <w:style w:type="table" w:default="1" w:styleId="TableNormal">
@@ -4314,6 +4394,7 @@
   <w:style w:type="character" w:default="1" w:styleId="DefaultParagraphFont">
     <w:name w:val="Default Paragraph Font"/>
     <w:uiPriority w:val="1"/>
+    <w:semiHidden/>
     <w:unhideWhenUsed/>
   </w:style>
   <w:style w:type="table" w:default="1" w:styleId="TableNormal">
@@ -4877,7 +4958,7 @@
 </file>
 
 <file path=customXml/itemProps1.xml><?xml version="1.0" encoding="utf-8"?>
-<ds:datastoreItem xmlns:ds="http://schemas.openxmlformats.org/officeDocument/2006/customXml" ds:itemID="{B2E0F5A9-96F0-401D-BA7D-C8C413EAA30C}">
+<ds:datastoreItem xmlns:ds="http://schemas.openxmlformats.org/officeDocument/2006/customXml" ds:itemID="{B791DEB2-D35A-46F9-8B42-5269E2E32F55}">
   <ds:schemaRefs>
     <ds:schemaRef ds:uri="http://schemas.openxmlformats.org/officeDocument/2006/bibliography"/>
   </ds:schemaRefs>

</xml_diff>